<commit_message>
Started setting up tutorial text,changed font to pause screen buttons
</commit_message>
<xml_diff>
--- a/Tutorial.docx
+++ b/Tutorial.docx
@@ -232,14 +232,7 @@
           <w:rFonts w:ascii="Hobo Std" w:hAnsi="Hobo Std" w:cs="Leelawadee UI"/>
           <w:sz w:val="24"/>
         </w:rPr>
-        <w:t>Discover spell scroll/unlock spell</w:t>
-      </w:r>
-      <w:r>
-        <w:rPr>
-          <w:rFonts w:ascii="Hobo Std" w:hAnsi="Hobo Std" w:cs="Leelawadee UI"/>
-          <w:sz w:val="24"/>
-        </w:rPr>
-        <w:t xml:space="preserve"> (instant heal)</w:t>
+        <w:t>Finds spell book, unlocking many spells</w:t>
       </w:r>
     </w:p>
     <w:p>
@@ -260,8 +253,10 @@
           <w:rFonts w:ascii="Hobo Std" w:hAnsi="Hobo Std" w:cs="Leelawadee UI"/>
           <w:sz w:val="24"/>
         </w:rPr>
-        <w:t>Learn to craft, then cast</w:t>
-      </w:r>
+        <w:t>Learns how to open spell book</w:t>
+      </w:r>
+      <w:bookmarkStart w:id="0" w:name="_GoBack"/>
+      <w:bookmarkEnd w:id="0"/>
     </w:p>
     <w:p>
       <w:pPr>
@@ -281,28 +276,7 @@
           <w:rFonts w:ascii="Hobo Std" w:hAnsi="Hobo Std" w:cs="Leelawadee UI"/>
           <w:sz w:val="24"/>
         </w:rPr>
-        <w:t xml:space="preserve">Learn </w:t>
-      </w:r>
-      <w:r>
-        <w:rPr>
-          <w:rFonts w:ascii="Hobo Std" w:hAnsi="Hobo Std" w:cs="Leelawadee UI"/>
-          <w:sz w:val="24"/>
-        </w:rPr>
-        <w:t xml:space="preserve">that </w:t>
-      </w:r>
-      <w:r>
-        <w:rPr>
-          <w:rFonts w:ascii="Hobo Std" w:hAnsi="Hobo Std" w:cs="Leelawadee UI"/>
-          <w:sz w:val="24"/>
-        </w:rPr>
-        <w:t xml:space="preserve">spell </w:t>
-      </w:r>
-      <w:r>
-        <w:rPr>
-          <w:rFonts w:ascii="Hobo Std" w:hAnsi="Hobo Std" w:cs="Leelawadee UI"/>
-          <w:sz w:val="24"/>
-        </w:rPr>
-        <w:t>types exist</w:t>
+        <w:t>Learn to craft, then cast</w:t>
       </w:r>
     </w:p>
     <w:p>
@@ -323,7 +297,28 @@
           <w:rFonts w:ascii="Hobo Std" w:hAnsi="Hobo Std" w:cs="Leelawadee UI"/>
           <w:sz w:val="24"/>
         </w:rPr>
-        <w:t>NPC with task</w:t>
+        <w:t xml:space="preserve">Learn </w:t>
+      </w:r>
+      <w:r>
+        <w:rPr>
+          <w:rFonts w:ascii="Hobo Std" w:hAnsi="Hobo Std" w:cs="Leelawadee UI"/>
+          <w:sz w:val="24"/>
+        </w:rPr>
+        <w:t xml:space="preserve">that </w:t>
+      </w:r>
+      <w:r>
+        <w:rPr>
+          <w:rFonts w:ascii="Hobo Std" w:hAnsi="Hobo Std" w:cs="Leelawadee UI"/>
+          <w:sz w:val="24"/>
+        </w:rPr>
+        <w:t xml:space="preserve">spell </w:t>
+      </w:r>
+      <w:r>
+        <w:rPr>
+          <w:rFonts w:ascii="Hobo Std" w:hAnsi="Hobo Std" w:cs="Leelawadee UI"/>
+          <w:sz w:val="24"/>
+        </w:rPr>
+        <w:t>types exist</w:t>
       </w:r>
     </w:p>
     <w:p>
@@ -344,7 +339,7 @@
           <w:rFonts w:ascii="Hobo Std" w:hAnsi="Hobo Std" w:cs="Leelawadee UI"/>
           <w:sz w:val="24"/>
         </w:rPr>
-        <w:t>Real level</w:t>
+        <w:t>NPC with task</w:t>
       </w:r>
     </w:p>
     <w:p>
@@ -365,6 +360,27 @@
           <w:rFonts w:ascii="Hobo Std" w:hAnsi="Hobo Std" w:cs="Leelawadee UI"/>
           <w:sz w:val="24"/>
         </w:rPr>
+        <w:t>Real level</w:t>
+      </w:r>
+    </w:p>
+    <w:p>
+      <w:pPr>
+        <w:pStyle w:val="ListParagraph"/>
+        <w:numPr>
+          <w:ilvl w:val="0"/>
+          <w:numId w:val="2"/>
+        </w:numPr>
+        <w:spacing w:line="480" w:lineRule="auto"/>
+        <w:rPr>
+          <w:rFonts w:ascii="Hobo Std" w:hAnsi="Hobo Std" w:cs="Leelawadee UI"/>
+          <w:sz w:val="24"/>
+        </w:rPr>
+      </w:pPr>
+      <w:r>
+        <w:rPr>
+          <w:rFonts w:ascii="Hobo Std" w:hAnsi="Hobo Std" w:cs="Leelawadee UI"/>
+          <w:sz w:val="24"/>
+        </w:rPr>
         <w:t>(Learn to flip pages when they have more than 5 spells</w:t>
       </w:r>
       <w:r>
@@ -374,8 +390,6 @@
         </w:rPr>
         <w:t>)</w:t>
       </w:r>
-      <w:bookmarkStart w:id="0" w:name="_GoBack"/>
-      <w:bookmarkEnd w:id="0"/>
       <w:r>
         <w:rPr>
           <w:rFonts w:ascii="Hobo Std" w:hAnsi="Hobo Std" w:cs="Leelawadee UI"/>

</xml_diff>